<commit_message>
Added the proper resizing(letter box effect) of the viewportpanel
</commit_message>
<xml_diff>
--- a/Webzy_documentation.docx
+++ b/Webzy_documentation.docx
@@ -20,6 +20,41 @@
           <w:szCs w:val="24"/>
           <w:lang w:val="en-US"/>
         </w:rPr>
+        <w:t xml:space="preserve">[ </w:t>
+      </w:r>
+      <w:proofErr w:type="gramStart"/>
+      <w:r>
+        <w:rPr>
+          <w:rFonts w:ascii="Times New Roman" w:hAnsi="Times New Roman" w:cs="Times New Roman"/>
+          <w:b/>
+          <w:bCs/>
+          <w:sz w:val="24"/>
+          <w:szCs w:val="24"/>
+          <w:lang w:val="en-US"/>
+        </w:rPr>
+        <w:t>+ ]</w:t>
+      </w:r>
+      <w:proofErr w:type="gramEnd"/>
+      <w:r>
+        <w:rPr>
+          <w:rFonts w:ascii="Times New Roman" w:hAnsi="Times New Roman" w:cs="Times New Roman"/>
+          <w:b/>
+          <w:bCs/>
+          <w:sz w:val="24"/>
+          <w:szCs w:val="24"/>
+          <w:lang w:val="en-US"/>
+        </w:rPr>
+        <w:t xml:space="preserve"> </w:t>
+      </w:r>
+      <w:r>
+        <w:rPr>
+          <w:rFonts w:ascii="Times New Roman" w:hAnsi="Times New Roman" w:cs="Times New Roman"/>
+          <w:b/>
+          <w:bCs/>
+          <w:sz w:val="24"/>
+          <w:szCs w:val="24"/>
+          <w:lang w:val="en-US"/>
+        </w:rPr>
         <w:t>Description :</w:t>
       </w:r>
     </w:p>
@@ -305,83 +340,10 @@
           <w:szCs w:val="24"/>
           <w:lang w:val="en-US"/>
         </w:rPr>
-        <w:t>Creation Process :</w:t>
-      </w:r>
-    </w:p>
-    <w:p>
-      <w:pPr>
-        <w:pStyle w:val="ListParagraph"/>
-        <w:numPr>
-          <w:ilvl w:val="0"/>
-          <w:numId w:val="2"/>
-        </w:numPr>
-        <w:rPr>
-          <w:rFonts w:ascii="Times New Roman" w:hAnsi="Times New Roman" w:cs="Times New Roman"/>
-          <w:b/>
-          <w:bCs/>
-          <w:lang w:val="en-US"/>
-        </w:rPr>
-      </w:pPr>
-      <w:r>
-        <w:rPr>
-          <w:rFonts w:ascii="Times New Roman" w:hAnsi="Times New Roman" w:cs="Times New Roman"/>
-          <w:b/>
-          <w:bCs/>
-          <w:lang w:val="en-US"/>
-        </w:rPr>
-        <w:t xml:space="preserve">Planning : </w:t>
-      </w:r>
-    </w:p>
-    <w:p>
-      <w:pPr>
-        <w:pStyle w:val="ListParagraph"/>
-        <w:numPr>
-          <w:ilvl w:val="0"/>
-          <w:numId w:val="2"/>
-        </w:numPr>
-        <w:rPr>
-          <w:rFonts w:ascii="Times New Roman" w:hAnsi="Times New Roman" w:cs="Times New Roman"/>
-          <w:b/>
-          <w:bCs/>
-          <w:lang w:val="en-US"/>
-        </w:rPr>
-      </w:pPr>
-      <w:r>
-        <w:rPr>
-          <w:rFonts w:ascii="Times New Roman" w:hAnsi="Times New Roman" w:cs="Times New Roman"/>
-          <w:b/>
-          <w:bCs/>
-          <w:lang w:val="en-US"/>
-        </w:rPr>
-        <w:t>Feasibility/Requirements of Analysis Stage :</w:t>
-      </w:r>
-    </w:p>
-    <w:p>
-      <w:pPr>
-        <w:pStyle w:val="ListParagraph"/>
-        <w:numPr>
-          <w:ilvl w:val="0"/>
-          <w:numId w:val="2"/>
-        </w:numPr>
-        <w:rPr>
-          <w:rFonts w:ascii="Times New Roman" w:hAnsi="Times New Roman" w:cs="Times New Roman"/>
-          <w:b/>
-          <w:bCs/>
-          <w:lang w:val="en-US"/>
-        </w:rPr>
-      </w:pPr>
-      <w:r>
-        <w:rPr>
-          <w:rFonts w:ascii="Times New Roman" w:hAnsi="Times New Roman" w:cs="Times New Roman"/>
-          <w:b/>
-          <w:bCs/>
-          <w:lang w:val="en-US"/>
-        </w:rPr>
-        <w:t>Design and Prototyping Stage :</w:t>
-      </w:r>
-    </w:p>
-    <w:p>
-      <w:pPr>
+        <w:t xml:space="preserve">[ </w:t>
+      </w:r>
+      <w:proofErr w:type="gramStart"/>
+      <w:r>
         <w:rPr>
           <w:rFonts w:ascii="Times New Roman" w:hAnsi="Times New Roman" w:cs="Times New Roman"/>
           <w:b/>
@@ -390,7 +352,77 @@
           <w:szCs w:val="24"/>
           <w:lang w:val="en-US"/>
         </w:rPr>
-      </w:pPr>
+        <w:t>+ ]</w:t>
+      </w:r>
+      <w:proofErr w:type="gramEnd"/>
+      <w:r>
+        <w:rPr>
+          <w:rFonts w:ascii="Times New Roman" w:hAnsi="Times New Roman" w:cs="Times New Roman"/>
+          <w:b/>
+          <w:bCs/>
+          <w:sz w:val="24"/>
+          <w:szCs w:val="24"/>
+          <w:lang w:val="en-US"/>
+        </w:rPr>
+        <w:t xml:space="preserve"> </w:t>
+      </w:r>
+      <w:r>
+        <w:rPr>
+          <w:rFonts w:ascii="Times New Roman" w:hAnsi="Times New Roman" w:cs="Times New Roman"/>
+          <w:b/>
+          <w:bCs/>
+          <w:sz w:val="24"/>
+          <w:szCs w:val="24"/>
+          <w:lang w:val="en-US"/>
+        </w:rPr>
+        <w:t xml:space="preserve">Creation </w:t>
+      </w:r>
+      <w:r>
+        <w:rPr>
+          <w:rFonts w:ascii="Times New Roman" w:hAnsi="Times New Roman" w:cs="Times New Roman"/>
+          <w:b/>
+          <w:bCs/>
+          <w:sz w:val="24"/>
+          <w:szCs w:val="24"/>
+          <w:lang w:val="en-US"/>
+        </w:rPr>
+        <w:t>Process:</w:t>
+      </w:r>
+    </w:p>
+    <w:p>
+      <w:pPr>
+        <w:rPr>
+          <w:rFonts w:ascii="Times New Roman" w:hAnsi="Times New Roman" w:cs="Times New Roman"/>
+          <w:lang w:val="en-US"/>
+        </w:rPr>
+      </w:pPr>
+      <w:r>
+        <w:rPr>
+          <w:rFonts w:ascii="Times New Roman" w:hAnsi="Times New Roman" w:cs="Times New Roman"/>
+          <w:lang w:val="en-US"/>
+        </w:rPr>
+        <w:t xml:space="preserve">TODOS: </w:t>
+      </w:r>
+    </w:p>
+    <w:p>
+      <w:pPr>
+        <w:pStyle w:val="ListParagraph"/>
+        <w:numPr>
+          <w:ilvl w:val="0"/>
+          <w:numId w:val="3"/>
+        </w:numPr>
+        <w:rPr>
+          <w:rFonts w:ascii="Times New Roman" w:hAnsi="Times New Roman" w:cs="Times New Roman"/>
+          <w:lang w:val="en-US"/>
+        </w:rPr>
+      </w:pPr>
+      <w:r>
+        <w:rPr>
+          <w:rFonts w:ascii="Times New Roman" w:hAnsi="Times New Roman" w:cs="Times New Roman"/>
+          <w:lang w:val="en-US"/>
+        </w:rPr>
+        <w:t>Creating UI.</w:t>
+      </w:r>
     </w:p>
     <w:sectPr>
       <w:headerReference w:type="default" r:id="rId7"/>
@@ -495,19 +527,19 @@
       <w:lvlText w:val="(%1.)"/>
       <w:lvlJc w:val="left"/>
       <w:pPr>
-        <w:ind w:left="720" w:hanging="360"/>
+        <w:ind w:left="360" w:hanging="360"/>
       </w:pPr>
       <w:rPr>
         <w:rFonts w:hint="default"/>
       </w:rPr>
     </w:lvl>
-    <w:lvl w:ilvl="1" w:tplc="40090019" w:tentative="1">
+    <w:lvl w:ilvl="1" w:tplc="40090019">
       <w:start w:val="1"/>
       <w:numFmt w:val="lowerLetter"/>
       <w:lvlText w:val="%2."/>
       <w:lvlJc w:val="left"/>
       <w:pPr>
-        <w:ind w:left="1440" w:hanging="360"/>
+        <w:ind w:left="1080" w:hanging="360"/>
       </w:pPr>
     </w:lvl>
     <w:lvl w:ilvl="2" w:tplc="4009001B" w:tentative="1">
@@ -516,7 +548,7 @@
       <w:lvlText w:val="%3."/>
       <w:lvlJc w:val="right"/>
       <w:pPr>
-        <w:ind w:left="2160" w:hanging="180"/>
+        <w:ind w:left="1800" w:hanging="180"/>
       </w:pPr>
     </w:lvl>
     <w:lvl w:ilvl="3" w:tplc="4009000F" w:tentative="1">
@@ -525,7 +557,7 @@
       <w:lvlText w:val="%4."/>
       <w:lvlJc w:val="left"/>
       <w:pPr>
-        <w:ind w:left="2880" w:hanging="360"/>
+        <w:ind w:left="2520" w:hanging="360"/>
       </w:pPr>
     </w:lvl>
     <w:lvl w:ilvl="4" w:tplc="40090019" w:tentative="1">
@@ -534,7 +566,7 @@
       <w:lvlText w:val="%5."/>
       <w:lvlJc w:val="left"/>
       <w:pPr>
-        <w:ind w:left="3600" w:hanging="360"/>
+        <w:ind w:left="3240" w:hanging="360"/>
       </w:pPr>
     </w:lvl>
     <w:lvl w:ilvl="5" w:tplc="4009001B" w:tentative="1">
@@ -543,7 +575,7 @@
       <w:lvlText w:val="%6."/>
       <w:lvlJc w:val="right"/>
       <w:pPr>
-        <w:ind w:left="4320" w:hanging="180"/>
+        <w:ind w:left="3960" w:hanging="180"/>
       </w:pPr>
     </w:lvl>
     <w:lvl w:ilvl="6" w:tplc="4009000F" w:tentative="1">
@@ -552,7 +584,7 @@
       <w:lvlText w:val="%7."/>
       <w:lvlJc w:val="left"/>
       <w:pPr>
-        <w:ind w:left="5040" w:hanging="360"/>
+        <w:ind w:left="4680" w:hanging="360"/>
       </w:pPr>
     </w:lvl>
     <w:lvl w:ilvl="7" w:tplc="40090019" w:tentative="1">
@@ -561,7 +593,7 @@
       <w:lvlText w:val="%8."/>
       <w:lvlJc w:val="left"/>
       <w:pPr>
-        <w:ind w:left="5760" w:hanging="360"/>
+        <w:ind w:left="5400" w:hanging="360"/>
       </w:pPr>
     </w:lvl>
     <w:lvl w:ilvl="8" w:tplc="4009001B" w:tentative="1">
@@ -570,7 +602,7 @@
       <w:lvlText w:val="%9."/>
       <w:lvlJc w:val="right"/>
       <w:pPr>
-        <w:ind w:left="6480" w:hanging="180"/>
+        <w:ind w:left="6120" w:hanging="180"/>
       </w:pPr>
     </w:lvl>
   </w:abstractNum>
@@ -687,11 +719,103 @@
       </w:rPr>
     </w:lvl>
   </w:abstractNum>
+  <w:abstractNum w:abstractNumId="2" w15:restartNumberingAfterBreak="0">
+    <w:nsid w:val="4E030834"/>
+    <w:multiLevelType w:val="hybridMultilevel"/>
+    <w:tmpl w:val="C99AB29C"/>
+    <w:lvl w:ilvl="0" w:tplc="4009000F">
+      <w:start w:val="1"/>
+      <w:numFmt w:val="decimal"/>
+      <w:lvlText w:val="%1."/>
+      <w:lvlJc w:val="left"/>
+      <w:pPr>
+        <w:ind w:left="720" w:hanging="360"/>
+      </w:pPr>
+      <w:rPr>
+        <w:rFonts w:hint="default"/>
+      </w:rPr>
+    </w:lvl>
+    <w:lvl w:ilvl="1" w:tplc="40090019" w:tentative="1">
+      <w:start w:val="1"/>
+      <w:numFmt w:val="lowerLetter"/>
+      <w:lvlText w:val="%2."/>
+      <w:lvlJc w:val="left"/>
+      <w:pPr>
+        <w:ind w:left="1440" w:hanging="360"/>
+      </w:pPr>
+    </w:lvl>
+    <w:lvl w:ilvl="2" w:tplc="4009001B" w:tentative="1">
+      <w:start w:val="1"/>
+      <w:numFmt w:val="lowerRoman"/>
+      <w:lvlText w:val="%3."/>
+      <w:lvlJc w:val="right"/>
+      <w:pPr>
+        <w:ind w:left="2160" w:hanging="180"/>
+      </w:pPr>
+    </w:lvl>
+    <w:lvl w:ilvl="3" w:tplc="4009000F" w:tentative="1">
+      <w:start w:val="1"/>
+      <w:numFmt w:val="decimal"/>
+      <w:lvlText w:val="%4."/>
+      <w:lvlJc w:val="left"/>
+      <w:pPr>
+        <w:ind w:left="2880" w:hanging="360"/>
+      </w:pPr>
+    </w:lvl>
+    <w:lvl w:ilvl="4" w:tplc="40090019" w:tentative="1">
+      <w:start w:val="1"/>
+      <w:numFmt w:val="lowerLetter"/>
+      <w:lvlText w:val="%5."/>
+      <w:lvlJc w:val="left"/>
+      <w:pPr>
+        <w:ind w:left="3600" w:hanging="360"/>
+      </w:pPr>
+    </w:lvl>
+    <w:lvl w:ilvl="5" w:tplc="4009001B" w:tentative="1">
+      <w:start w:val="1"/>
+      <w:numFmt w:val="lowerRoman"/>
+      <w:lvlText w:val="%6."/>
+      <w:lvlJc w:val="right"/>
+      <w:pPr>
+        <w:ind w:left="4320" w:hanging="180"/>
+      </w:pPr>
+    </w:lvl>
+    <w:lvl w:ilvl="6" w:tplc="4009000F" w:tentative="1">
+      <w:start w:val="1"/>
+      <w:numFmt w:val="decimal"/>
+      <w:lvlText w:val="%7."/>
+      <w:lvlJc w:val="left"/>
+      <w:pPr>
+        <w:ind w:left="5040" w:hanging="360"/>
+      </w:pPr>
+    </w:lvl>
+    <w:lvl w:ilvl="7" w:tplc="40090019" w:tentative="1">
+      <w:start w:val="1"/>
+      <w:numFmt w:val="lowerLetter"/>
+      <w:lvlText w:val="%8."/>
+      <w:lvlJc w:val="left"/>
+      <w:pPr>
+        <w:ind w:left="5760" w:hanging="360"/>
+      </w:pPr>
+    </w:lvl>
+    <w:lvl w:ilvl="8" w:tplc="4009001B" w:tentative="1">
+      <w:start w:val="1"/>
+      <w:numFmt w:val="lowerRoman"/>
+      <w:lvlText w:val="%9."/>
+      <w:lvlJc w:val="right"/>
+      <w:pPr>
+        <w:ind w:left="6480" w:hanging="180"/>
+      </w:pPr>
+    </w:lvl>
+  </w:abstractNum>
   <w:num w:numId="1" w16cid:durableId="976379911">
     <w:abstractNumId w:val="1"/>
   </w:num>
   <w:num w:numId="2" w16cid:durableId="1081293838">
     <w:abstractNumId w:val="0"/>
+  </w:num>
+  <w:num w:numId="3" w16cid:durableId="1357775784">
+    <w:abstractNumId w:val="2"/>
   </w:num>
 </w:numbering>
 </file>

</xml_diff>